<commit_message>
Added properties to invoice
</commit_message>
<xml_diff>
--- a/public/Factuur.docx
+++ b/public/Factuur.docx
@@ -263,23 +263,7 @@
           <w:rFonts w:asciiTheme="minorHAnsi" w:hAnsiTheme="minorHAnsi" w:cstheme="minorHAnsi"/>
           <w:lang w:val="en-US"/>
         </w:rPr>
-        <w:t>${</w:t>
-      </w:r>
-      <w:proofErr w:type="spellStart"/>
-      <w:r>
-        <w:rPr>
-          <w:rFonts w:asciiTheme="minorHAnsi" w:hAnsiTheme="minorHAnsi" w:cstheme="minorHAnsi"/>
-          <w:lang w:val="en-US"/>
-        </w:rPr>
-        <w:t>telefoonnummer</w:t>
-      </w:r>
-      <w:proofErr w:type="spellEnd"/>
-      <w:r>
-        <w:rPr>
-          <w:rFonts w:asciiTheme="minorHAnsi" w:hAnsiTheme="minorHAnsi" w:cstheme="minorHAnsi"/>
-          <w:lang w:val="en-US"/>
-        </w:rPr>
-        <w:t>}</w:t>
+        <w:t>${telefoonnummer}</w:t>
       </w:r>
     </w:p>
     <w:p>
@@ -596,25 +580,7 @@
                 <w:sz w:val="22"/>
                 <w:szCs w:val="22"/>
               </w:rPr>
-              <w:t>20210</w:t>
-            </w:r>
-            <w:r>
-              <w:rPr>
-                <w:rFonts w:asciiTheme="minorHAnsi" w:hAnsiTheme="minorHAnsi" w:cstheme="minorHAnsi"/>
-                <w:color w:val="000000" w:themeColor="text1"/>
-                <w:sz w:val="22"/>
-                <w:szCs w:val="22"/>
-              </w:rPr>
-              <w:t>0</w:t>
-            </w:r>
-            <w:r>
-              <w:rPr>
-                <w:rFonts w:asciiTheme="minorHAnsi" w:hAnsiTheme="minorHAnsi" w:cstheme="minorHAnsi"/>
-                <w:color w:val="000000" w:themeColor="text1"/>
-                <w:sz w:val="22"/>
-                <w:szCs w:val="22"/>
-              </w:rPr>
-              <w:t>01</w:t>
+              <w:t>${invoicenumber}</w:t>
             </w:r>
           </w:p>
         </w:tc>
@@ -791,7 +757,7 @@
                 <w:sz w:val="22"/>
                 <w:szCs w:val="22"/>
               </w:rPr>
-              <w:t>Volkswagen Tiguan 2.0 TDi wit</w:t>
+              <w:t xml:space="preserve">${verkochteauto} </w:t>
             </w:r>
             <w:r>
               <w:rPr>
@@ -966,7 +932,15 @@
                 <w:sz w:val="22"/>
                 <w:szCs w:val="22"/>
               </w:rPr>
-              <w:t>Meldcode: 7060</w:t>
+              <w:t xml:space="preserve">Meldcode: </w:t>
+            </w:r>
+            <w:r>
+              <w:rPr>
+                <w:rFonts w:asciiTheme="minorHAnsi" w:hAnsiTheme="minorHAnsi" w:cstheme="minorHAnsi"/>
+                <w:sz w:val="22"/>
+                <w:szCs w:val="22"/>
+              </w:rPr>
+              <w:t>${meldcode}</w:t>
             </w:r>
             <w:r>
               <w:rPr>
@@ -998,7 +972,7 @@
                 <w:sz w:val="22"/>
                 <w:szCs w:val="22"/>
               </w:rPr>
-              <w:t>99.000</w:t>
+              <w:t>${kilometerstand}</w:t>
             </w:r>
           </w:p>
         </w:tc>
@@ -1058,39 +1032,7 @@
                 <w:sz w:val="22"/>
                 <w:szCs w:val="22"/>
               </w:rPr>
-              <w:t>Aflev</w:t>
-            </w:r>
-            <w:r>
-              <w:rPr>
-                <w:rFonts w:asciiTheme="minorHAnsi" w:hAnsiTheme="minorHAnsi" w:cstheme="minorHAnsi"/>
-                <w:sz w:val="22"/>
-                <w:szCs w:val="22"/>
-              </w:rPr>
-              <w:t>e</w:t>
-            </w:r>
-            <w:r>
-              <w:rPr>
-                <w:rFonts w:asciiTheme="minorHAnsi" w:hAnsiTheme="minorHAnsi" w:cstheme="minorHAnsi"/>
-                <w:sz w:val="22"/>
-                <w:szCs w:val="22"/>
-              </w:rPr>
-              <w:t>rin</w:t>
-            </w:r>
-            <w:r>
-              <w:rPr>
-                <w:rFonts w:asciiTheme="minorHAnsi" w:hAnsiTheme="minorHAnsi" w:cstheme="minorHAnsi"/>
-                <w:sz w:val="22"/>
-                <w:szCs w:val="22"/>
-              </w:rPr>
-              <w:t>g</w:t>
-            </w:r>
-            <w:r>
-              <w:rPr>
-                <w:rFonts w:asciiTheme="minorHAnsi" w:hAnsiTheme="minorHAnsi" w:cstheme="minorHAnsi"/>
-                <w:sz w:val="22"/>
-                <w:szCs w:val="22"/>
-              </w:rPr>
-              <w:t>sbeurt: Nieuwe APK en Beurt volgens onderhoudsschema</w:t>
+              <w:t>${afleveringsbeurt}</w:t>
             </w:r>
           </w:p>
           <w:p>
@@ -1226,71 +1168,7 @@
                 <w:sz w:val="22"/>
                 <w:szCs w:val="22"/>
               </w:rPr>
-              <w:t>Gar</w:t>
-            </w:r>
-            <w:r>
-              <w:rPr>
-                <w:rFonts w:asciiTheme="minorHAnsi" w:hAnsiTheme="minorHAnsi" w:cstheme="minorHAnsi"/>
-                <w:sz w:val="22"/>
-                <w:szCs w:val="22"/>
-              </w:rPr>
-              <w:t>antie</w:t>
-            </w:r>
-            <w:r>
-              <w:rPr>
-                <w:rFonts w:asciiTheme="minorHAnsi" w:hAnsiTheme="minorHAnsi" w:cstheme="minorHAnsi"/>
-                <w:sz w:val="22"/>
-                <w:szCs w:val="22"/>
-              </w:rPr>
-              <w:t>:</w:t>
-            </w:r>
-            <w:r>
-              <w:rPr>
-                <w:rFonts w:asciiTheme="minorHAnsi" w:hAnsiTheme="minorHAnsi" w:cstheme="minorHAnsi"/>
-                <w:sz w:val="22"/>
-                <w:szCs w:val="22"/>
-              </w:rPr>
-              <w:t xml:space="preserve"> </w:t>
-            </w:r>
-            <w:r>
-              <w:rPr>
-                <w:rFonts w:asciiTheme="minorHAnsi" w:hAnsiTheme="minorHAnsi" w:cstheme="minorHAnsi"/>
-                <w:sz w:val="22"/>
-                <w:szCs w:val="22"/>
-              </w:rPr>
-              <w:t>3</w:t>
-            </w:r>
-            <w:r>
-              <w:rPr>
-                <w:rFonts w:asciiTheme="minorHAnsi" w:hAnsiTheme="minorHAnsi" w:cstheme="minorHAnsi"/>
-                <w:sz w:val="22"/>
-                <w:szCs w:val="22"/>
-              </w:rPr>
-              <w:t xml:space="preserve"> m</w:t>
-            </w:r>
-            <w:r>
-              <w:rPr>
-                <w:rFonts w:asciiTheme="minorHAnsi" w:hAnsiTheme="minorHAnsi" w:cstheme="minorHAnsi"/>
-                <w:sz w:val="22"/>
-                <w:szCs w:val="22"/>
-              </w:rPr>
-              <w:t>aand</w:t>
-            </w:r>
-            <w:r>
-              <w:rPr>
-                <w:rFonts w:asciiTheme="minorHAnsi" w:hAnsiTheme="minorHAnsi" w:cstheme="minorHAnsi"/>
-                <w:sz w:val="22"/>
-                <w:szCs w:val="22"/>
-              </w:rPr>
-              <w:t>en</w:t>
-            </w:r>
-            <w:r>
-              <w:rPr>
-                <w:rFonts w:asciiTheme="minorHAnsi" w:hAnsiTheme="minorHAnsi" w:cstheme="minorHAnsi"/>
-                <w:sz w:val="22"/>
-                <w:szCs w:val="22"/>
-              </w:rPr>
-              <w:t xml:space="preserve"> BOVAG op alle draaiende delen.</w:t>
+              <w:t>${garantie}</w:t>
             </w:r>
           </w:p>
         </w:tc>
@@ -1408,23 +1286,7 @@
                 <w:sz w:val="22"/>
                 <w:szCs w:val="22"/>
               </w:rPr>
-              <w:t>INRUIL</w:t>
-            </w:r>
-            <w:r>
-              <w:rPr>
-                <w:rFonts w:asciiTheme="minorHAnsi" w:hAnsiTheme="minorHAnsi" w:cstheme="minorHAnsi"/>
-                <w:sz w:val="22"/>
-                <w:szCs w:val="22"/>
-              </w:rPr>
-              <w:t xml:space="preserve">: </w:t>
-            </w:r>
-            <w:r>
-              <w:rPr>
-                <w:rFonts w:asciiTheme="minorHAnsi" w:hAnsiTheme="minorHAnsi" w:cstheme="minorHAnsi"/>
-                <w:sz w:val="22"/>
-                <w:szCs w:val="22"/>
-              </w:rPr>
-              <w:t>Volkswagen Tiguan 2.0 TDi Zwart (25-KVX-3)</w:t>
+              <w:t>${Inruil} ${Inruillicense}</w:t>
             </w:r>
           </w:p>
         </w:tc>
@@ -1513,7 +1375,15 @@
                 <w:sz w:val="18"/>
                 <w:szCs w:val="18"/>
               </w:rPr>
-              <w:t xml:space="preserve">   8900,00</w:t>
+              <w:t xml:space="preserve"> </w:t>
+            </w:r>
+            <w:r>
+              <w:rPr>
+                <w:rFonts w:ascii="Tahoma" w:hAnsi="Tahoma"/>
+                <w:sz w:val="18"/>
+                <w:szCs w:val="18"/>
+              </w:rPr>
+              <w:t>${Inruilprijs}</w:t>
             </w:r>
           </w:p>
         </w:tc>
@@ -1692,15 +1562,7 @@
                 <w:sz w:val="18"/>
                 <w:szCs w:val="18"/>
               </w:rPr>
-              <w:t xml:space="preserve">     </w:t>
-            </w:r>
-            <w:r>
-              <w:rPr>
-                <w:rFonts w:ascii="Tahoma" w:hAnsi="Tahoma"/>
-                <w:sz w:val="18"/>
-                <w:szCs w:val="18"/>
-              </w:rPr>
-              <w:t>8000,00</w:t>
+              <w:t>${subtotaal}</w:t>
             </w:r>
           </w:p>
         </w:tc>
@@ -2142,7 +2004,7 @@
                 <w:sz w:val="18"/>
                 <w:szCs w:val="18"/>
               </w:rPr>
-              <w:t>8000,00</w:t>
+              <w:t>${totaal}</w:t>
             </w:r>
           </w:p>
         </w:tc>

</xml_diff>

<commit_message>
Some changes. Don't know what I did anymore???
</commit_message>
<xml_diff>
--- a/public/Factuur.docx
+++ b/public/Factuur.docx
@@ -187,21 +187,7 @@
           <w:rFonts w:asciiTheme="minorHAnsi" w:hAnsiTheme="minorHAnsi" w:cstheme="minorHAnsi"/>
           <w:lang w:val="en-US"/>
         </w:rPr>
-        <w:t>${</w:t>
-      </w:r>
-      <w:r>
-        <w:rPr>
-          <w:rFonts w:asciiTheme="minorHAnsi" w:hAnsiTheme="minorHAnsi" w:cstheme="minorHAnsi"/>
-          <w:lang w:val="en-US"/>
-        </w:rPr>
-        <w:t>name</w:t>
-      </w:r>
-      <w:r>
-        <w:rPr>
-          <w:rFonts w:asciiTheme="minorHAnsi" w:hAnsiTheme="minorHAnsi" w:cstheme="minorHAnsi"/>
-          <w:lang w:val="en-US"/>
-        </w:rPr>
-        <w:t>}</w:t>
+        <w:t>${name}</w:t>
       </w:r>
     </w:p>
     <w:p>
@@ -318,7 +304,7 @@
           <w:szCs w:val="18"/>
         </w:rPr>
         <w:drawing>
-          <wp:anchor distT="0" distB="0" distL="114300" distR="114300" simplePos="0" relativeHeight="251658240" behindDoc="1" locked="0" layoutInCell="1" allowOverlap="1" wp14:anchorId="1661DDC9" wp14:editId="438636D8">
+          <wp:anchor distT="0" distB="0" distL="114300" distR="114300" simplePos="0" relativeHeight="251658240" behindDoc="1" locked="0" layoutInCell="1" allowOverlap="1" wp14:anchorId="1661DDC9" wp14:editId="0B09DE9D">
             <wp:simplePos x="0" y="0"/>
             <wp:positionH relativeFrom="page">
               <wp:align>left</wp:align>
@@ -377,6 +363,9 @@
                 </pic:pic>
               </a:graphicData>
             </a:graphic>
+            <wp14:sizeRelV relativeFrom="margin">
+              <wp14:pctHeight>0</wp14:pctHeight>
+            </wp14:sizeRelV>
           </wp:anchor>
         </w:drawing>
       </w:r>
@@ -2065,19 +2054,6 @@
         <w:rPr>
           <w:lang w:val="nl-NL"/>
         </w:rPr>
-      </w:pPr>
-      <w:r>
-        <w:rPr>
-          <w:lang w:val="nl-NL"/>
-        </w:rPr>
-        <w:t>Handtekening Klant:</w:t>
-      </w:r>
-    </w:p>
-    <w:p>
-      <w:pPr>
-        <w:rPr>
-          <w:lang w:val="nl-NL"/>
-        </w:rPr>
         <w:sectPr>
           <w:type w:val="continuous"/>
           <w:pgSz w:w="11906" w:h="16838"/>
@@ -2086,6 +2062,12 @@
           <w:docGrid w:linePitch="360"/>
         </w:sectPr>
       </w:pPr>
+      <w:r>
+        <w:rPr>
+          <w:lang w:val="nl-NL"/>
+        </w:rPr>
+        <w:t>Handtekening Klant:</w:t>
+      </w:r>
     </w:p>
     <w:p>
       <w:pPr>
@@ -2096,26 +2078,6 @@
           <w:lang w:val="nl-NL"/>
         </w:rPr>
       </w:pPr>
-      <w:r>
-        <w:rPr>
-          <w:lang w:val="nl-NL"/>
-        </w:rPr>
-        <w:tab/>
-      </w:r>
-    </w:p>
-    <w:p>
-      <w:pPr>
-        <w:rPr>
-          <w:lang w:val="nl-NL"/>
-        </w:rPr>
-      </w:pPr>
-    </w:p>
-    <w:p>
-      <w:pPr>
-        <w:rPr>
-          <w:lang w:val="nl-NL"/>
-        </w:rPr>
-      </w:pPr>
     </w:p>
     <w:p>
       <w:pPr>
@@ -2126,12 +2088,6 @@
           <w:lang w:val="nl-NL"/>
         </w:rPr>
       </w:pPr>
-      <w:r>
-        <w:rPr>
-          <w:lang w:val="nl-NL"/>
-        </w:rPr>
-        <w:tab/>
-      </w:r>
     </w:p>
     <w:sectPr>
       <w:type w:val="continuous"/>

</xml_diff>

<commit_message>
Some fixes for the invoice generator. Invoices all done.
</commit_message>
<xml_diff>
--- a/public/Factuur.docx
+++ b/public/Factuur.docx
@@ -53,7 +53,12 @@
           <w:color w:val="4BA52F"/>
         </w:rPr>
         <w:sectPr>
-          <w:footerReference w:type="default" r:id="rId7"/>
+          <w:headerReference w:type="even" r:id="rId7"/>
+          <w:headerReference w:type="default" r:id="rId8"/>
+          <w:footerReference w:type="even" r:id="rId9"/>
+          <w:footerReference w:type="default" r:id="rId10"/>
+          <w:headerReference w:type="first" r:id="rId11"/>
+          <w:footerReference w:type="first" r:id="rId12"/>
           <w:pgSz w:w="11906" w:h="16838"/>
           <w:pgMar w:top="1440" w:right="1440" w:bottom="1440" w:left="1440" w:header="708" w:footer="708" w:gutter="0"/>
           <w:cols w:space="708"/>
@@ -102,7 +107,7 @@
         </w:rPr>
         <w:t xml:space="preserve">E: </w:t>
       </w:r>
-      <w:hyperlink r:id="rId8" w:history="1">
+      <w:hyperlink r:id="rId13" w:history="1">
         <w:r>
           <w:rPr>
             <w:rFonts w:asciiTheme="minorHAnsi" w:hAnsiTheme="minorHAnsi" w:cstheme="minorHAnsi"/>
@@ -126,7 +131,7 @@
         </w:rPr>
         <w:t xml:space="preserve">I: </w:t>
       </w:r>
-      <w:hyperlink r:id="rId9" w:history="1">
+      <w:hyperlink r:id="rId14" w:history="1">
         <w:r>
           <w:rPr>
             <w:rFonts w:asciiTheme="minorHAnsi" w:hAnsiTheme="minorHAnsi" w:cstheme="minorHAnsi"/>
@@ -327,12 +332,12 @@
                     <pic:cNvPicPr/>
                   </pic:nvPicPr>
                   <pic:blipFill>
-                    <a:blip r:embed="rId10" cstate="print">
+                    <a:blip r:embed="rId15" cstate="print">
                       <a:alphaModFix amt="20000"/>
                       <a:extLst>
                         <a:ext uri="{BEBA8EAE-BF5A-486C-A8C5-ECC9F3942E4B}">
                           <a14:imgProps xmlns:a14="http://schemas.microsoft.com/office/drawing/2010/main">
-                            <a14:imgLayer r:embed="rId11">
+                            <a14:imgLayer r:embed="rId16">
                               <a14:imgEffect>
                                 <a14:artisticGlowDiffused/>
                               </a14:imgEffect>
@@ -2126,6 +2131,16 @@
 </file>
 
 <file path=word/footer1.xml><?xml version="1.0" encoding="utf-8"?>
+<w:ftr xmlns:wpc="http://schemas.microsoft.com/office/word/2010/wordprocessingCanvas" xmlns:cx="http://schemas.microsoft.com/office/drawing/2014/chartex" xmlns:cx1="http://schemas.microsoft.com/office/drawing/2015/9/8/chartex" xmlns:cx2="http://schemas.microsoft.com/office/drawing/2015/10/21/chartex" xmlns:cx3="http://schemas.microsoft.com/office/drawing/2016/5/9/chartex" xmlns:cx4="http://schemas.microsoft.com/office/drawing/2016/5/10/chartex" xmlns:cx5="http://schemas.microsoft.com/office/drawing/2016/5/11/chartex" xmlns:cx6="http://schemas.microsoft.com/office/drawing/2016/5/12/chartex" xmlns:cx7="http://schemas.microsoft.com/office/drawing/2016/5/13/chartex" xmlns:cx8="http://schemas.microsoft.com/office/drawing/2016/5/14/chartex" xmlns:mc="http://schemas.openxmlformats.org/markup-compatibility/2006" xmlns:aink="http://schemas.microsoft.com/office/drawing/2016/ink" xmlns:am3d="http://schemas.microsoft.com/office/drawing/2017/model3d" xmlns:o="urn:schemas-microsoft-com:office:office" xmlns:r="http://schemas.openxmlformats.org/officeDocument/2006/relationships" xmlns:m="http://schemas.openxmlformats.org/officeDocument/2006/math" xmlns:v="urn:schemas-microsoft-com:vml" xmlns:wp14="http://schemas.microsoft.com/office/word/2010/wordprocessingDrawing" xmlns:wp="http://schemas.openxmlformats.org/drawingml/2006/wordprocessingDrawing" xmlns:w10="urn:schemas-microsoft-com:office:word" xmlns:w="http://schemas.openxmlformats.org/wordprocessingml/2006/main" xmlns:w14="http://schemas.microsoft.com/office/word/2010/wordml" xmlns:w15="http://schemas.microsoft.com/office/word/2012/wordml" xmlns:w16cex="http://schemas.microsoft.com/office/word/2018/wordml/cex" xmlns:w16cid="http://schemas.microsoft.com/office/word/2016/wordml/cid" xmlns:w16="http://schemas.microsoft.com/office/word/2018/wordml" xmlns:w16sdtdh="http://schemas.microsoft.com/office/word/2020/wordml/sdtdatahash" xmlns:w16se="http://schemas.microsoft.com/office/word/2015/wordml/symex" xmlns:wpg="http://schemas.microsoft.com/office/word/2010/wordprocessingGroup" xmlns:wpi="http://schemas.microsoft.com/office/word/2010/wordprocessingInk" xmlns:wne="http://schemas.microsoft.com/office/word/2006/wordml" xmlns:wps="http://schemas.microsoft.com/office/word/2010/wordprocessingShape" mc:Ignorable="w14 w15 w16se w16cid w16 w16cex w16sdtdh wp14">
+  <w:p>
+    <w:pPr>
+      <w:pStyle w:val="Footer"/>
+    </w:pPr>
+  </w:p>
+</w:ftr>
+</file>
+
+<file path=word/footer2.xml><?xml version="1.0" encoding="utf-8"?>
 <w:ftr xmlns:wpc="http://schemas.microsoft.com/office/word/2010/wordprocessingCanvas" xmlns:cx="http://schemas.microsoft.com/office/drawing/2014/chartex" xmlns:cx1="http://schemas.microsoft.com/office/drawing/2015/9/8/chartex" xmlns:cx2="http://schemas.microsoft.com/office/drawing/2015/10/21/chartex" xmlns:cx3="http://schemas.microsoft.com/office/drawing/2016/5/9/chartex" xmlns:cx4="http://schemas.microsoft.com/office/drawing/2016/5/10/chartex" xmlns:cx5="http://schemas.microsoft.com/office/drawing/2016/5/11/chartex" xmlns:cx6="http://schemas.microsoft.com/office/drawing/2016/5/12/chartex" xmlns:cx7="http://schemas.microsoft.com/office/drawing/2016/5/13/chartex" xmlns:cx8="http://schemas.microsoft.com/office/drawing/2016/5/14/chartex" xmlns:mc="http://schemas.openxmlformats.org/markup-compatibility/2006" xmlns:aink="http://schemas.microsoft.com/office/drawing/2016/ink" xmlns:am3d="http://schemas.microsoft.com/office/drawing/2017/model3d" xmlns:o="urn:schemas-microsoft-com:office:office" xmlns:r="http://schemas.openxmlformats.org/officeDocument/2006/relationships" xmlns:m="http://schemas.openxmlformats.org/officeDocument/2006/math" xmlns:v="urn:schemas-microsoft-com:vml" xmlns:wp14="http://schemas.microsoft.com/office/word/2010/wordprocessingDrawing" xmlns:wp="http://schemas.openxmlformats.org/drawingml/2006/wordprocessingDrawing" xmlns:w10="urn:schemas-microsoft-com:office:word" xmlns:w="http://schemas.openxmlformats.org/wordprocessingml/2006/main" xmlns:w14="http://schemas.microsoft.com/office/word/2010/wordml" xmlns:w15="http://schemas.microsoft.com/office/word/2012/wordml" xmlns:w16cex="http://schemas.microsoft.com/office/word/2018/wordml/cex" xmlns:w16cid="http://schemas.microsoft.com/office/word/2016/wordml/cid" xmlns:w16="http://schemas.microsoft.com/office/word/2018/wordml" xmlns:w16sdtdh="http://schemas.microsoft.com/office/word/2020/wordml/sdtdatahash" xmlns:w16se="http://schemas.microsoft.com/office/word/2015/wordml/symex" xmlns:wpg="http://schemas.microsoft.com/office/word/2010/wordprocessingGroup" xmlns:wpi="http://schemas.microsoft.com/office/word/2010/wordprocessingInk" xmlns:wne="http://schemas.microsoft.com/office/word/2006/wordml" xmlns:wps="http://schemas.microsoft.com/office/word/2010/wordprocessingShape" mc:Ignorable="w14 w15 w16se w16cid w16 w16cex w16sdtdh wp14">
   <w:p>
     <w:pPr>
@@ -2176,7 +2191,40 @@
         <w:sz w:val="20"/>
         <w:szCs w:val="20"/>
       </w:rPr>
-      <w:t xml:space="preserve"> o.v.v. Factuurnummer 20210001 op ons rekeningnummer NL 59 RABO 0345 6646 04  t.n.v Autohuys Beheer B.V. te Rhenen</w:t>
+      <w:t xml:space="preserve"> o.v.v. Factuurnummer </w:t>
+    </w:r>
+    <w:r>
+      <w:rPr>
+        <w:rFonts w:ascii="Tahoma" w:hAnsi="Tahoma"/>
+        <w:sz w:val="20"/>
+        <w:szCs w:val="20"/>
+      </w:rPr>
+      <w:t>${</w:t>
+    </w:r>
+    <w:r>
+      <w:rPr>
+        <w:rFonts w:asciiTheme="minorHAnsi" w:hAnsiTheme="minorHAnsi" w:cstheme="minorHAnsi"/>
+        <w:color w:val="000000" w:themeColor="text1"/>
+        <w:sz w:val="22"/>
+        <w:szCs w:val="22"/>
+      </w:rPr>
+      <w:t>invoicenumber</w:t>
+    </w:r>
+    <w:r>
+      <w:rPr>
+        <w:rFonts w:ascii="Tahoma" w:hAnsi="Tahoma"/>
+        <w:sz w:val="20"/>
+        <w:szCs w:val="20"/>
+      </w:rPr>
+      <w:t>}</w:t>
+    </w:r>
+    <w:r>
+      <w:rPr>
+        <w:rFonts w:ascii="Tahoma" w:hAnsi="Tahoma"/>
+        <w:sz w:val="20"/>
+        <w:szCs w:val="20"/>
+      </w:rPr>
+      <w:t xml:space="preserve"> op ons rekeningnummer NL 59 RABO 0345 6646 04  t.n.v Autohuys Beheer B.V. te Rhenen</w:t>
     </w:r>
   </w:p>
   <w:p>
@@ -2192,6 +2240,16 @@
 </w:ftr>
 </file>
 
+<file path=word/footer3.xml><?xml version="1.0" encoding="utf-8"?>
+<w:ftr xmlns:wpc="http://schemas.microsoft.com/office/word/2010/wordprocessingCanvas" xmlns:cx="http://schemas.microsoft.com/office/drawing/2014/chartex" xmlns:cx1="http://schemas.microsoft.com/office/drawing/2015/9/8/chartex" xmlns:cx2="http://schemas.microsoft.com/office/drawing/2015/10/21/chartex" xmlns:cx3="http://schemas.microsoft.com/office/drawing/2016/5/9/chartex" xmlns:cx4="http://schemas.microsoft.com/office/drawing/2016/5/10/chartex" xmlns:cx5="http://schemas.microsoft.com/office/drawing/2016/5/11/chartex" xmlns:cx6="http://schemas.microsoft.com/office/drawing/2016/5/12/chartex" xmlns:cx7="http://schemas.microsoft.com/office/drawing/2016/5/13/chartex" xmlns:cx8="http://schemas.microsoft.com/office/drawing/2016/5/14/chartex" xmlns:mc="http://schemas.openxmlformats.org/markup-compatibility/2006" xmlns:aink="http://schemas.microsoft.com/office/drawing/2016/ink" xmlns:am3d="http://schemas.microsoft.com/office/drawing/2017/model3d" xmlns:o="urn:schemas-microsoft-com:office:office" xmlns:r="http://schemas.openxmlformats.org/officeDocument/2006/relationships" xmlns:m="http://schemas.openxmlformats.org/officeDocument/2006/math" xmlns:v="urn:schemas-microsoft-com:vml" xmlns:wp14="http://schemas.microsoft.com/office/word/2010/wordprocessingDrawing" xmlns:wp="http://schemas.openxmlformats.org/drawingml/2006/wordprocessingDrawing" xmlns:w10="urn:schemas-microsoft-com:office:word" xmlns:w="http://schemas.openxmlformats.org/wordprocessingml/2006/main" xmlns:w14="http://schemas.microsoft.com/office/word/2010/wordml" xmlns:w15="http://schemas.microsoft.com/office/word/2012/wordml" xmlns:w16cex="http://schemas.microsoft.com/office/word/2018/wordml/cex" xmlns:w16cid="http://schemas.microsoft.com/office/word/2016/wordml/cid" xmlns:w16="http://schemas.microsoft.com/office/word/2018/wordml" xmlns:w16sdtdh="http://schemas.microsoft.com/office/word/2020/wordml/sdtdatahash" xmlns:w16se="http://schemas.microsoft.com/office/word/2015/wordml/symex" xmlns:wpg="http://schemas.microsoft.com/office/word/2010/wordprocessingGroup" xmlns:wpi="http://schemas.microsoft.com/office/word/2010/wordprocessingInk" xmlns:wne="http://schemas.microsoft.com/office/word/2006/wordml" xmlns:wps="http://schemas.microsoft.com/office/word/2010/wordprocessingShape" mc:Ignorable="w14 w15 w16se w16cid w16 w16cex w16sdtdh wp14">
+  <w:p>
+    <w:pPr>
+      <w:pStyle w:val="Footer"/>
+    </w:pPr>
+  </w:p>
+</w:ftr>
+</file>
+
 <file path=word/footnotes.xml><?xml version="1.0" encoding="utf-8"?>
 <w:footnotes xmlns:wpc="http://schemas.microsoft.com/office/word/2010/wordprocessingCanvas" xmlns:cx="http://schemas.microsoft.com/office/drawing/2014/chartex" xmlns:cx1="http://schemas.microsoft.com/office/drawing/2015/9/8/chartex" xmlns:cx2="http://schemas.microsoft.com/office/drawing/2015/10/21/chartex" xmlns:cx3="http://schemas.microsoft.com/office/drawing/2016/5/9/chartex" xmlns:cx4="http://schemas.microsoft.com/office/drawing/2016/5/10/chartex" xmlns:cx5="http://schemas.microsoft.com/office/drawing/2016/5/11/chartex" xmlns:cx6="http://schemas.microsoft.com/office/drawing/2016/5/12/chartex" xmlns:cx7="http://schemas.microsoft.com/office/drawing/2016/5/13/chartex" xmlns:cx8="http://schemas.microsoft.com/office/drawing/2016/5/14/chartex" xmlns:mc="http://schemas.openxmlformats.org/markup-compatibility/2006" xmlns:aink="http://schemas.microsoft.com/office/drawing/2016/ink" xmlns:am3d="http://schemas.microsoft.com/office/drawing/2017/model3d" xmlns:o="urn:schemas-microsoft-com:office:office" xmlns:r="http://schemas.openxmlformats.org/officeDocument/2006/relationships" xmlns:m="http://schemas.openxmlformats.org/officeDocument/2006/math" xmlns:v="urn:schemas-microsoft-com:vml" xmlns:wp14="http://schemas.microsoft.com/office/word/2010/wordprocessingDrawing" xmlns:wp="http://schemas.openxmlformats.org/drawingml/2006/wordprocessingDrawing" xmlns:w10="urn:schemas-microsoft-com:office:word" xmlns:w="http://schemas.openxmlformats.org/wordprocessingml/2006/main" xmlns:w14="http://schemas.microsoft.com/office/word/2010/wordml" xmlns:w15="http://schemas.microsoft.com/office/word/2012/wordml" xmlns:w16cex="http://schemas.microsoft.com/office/word/2018/wordml/cex" xmlns:w16cid="http://schemas.microsoft.com/office/word/2016/wordml/cid" xmlns:w16="http://schemas.microsoft.com/office/word/2018/wordml" xmlns:w16sdtdh="http://schemas.microsoft.com/office/word/2020/wordml/sdtdatahash" xmlns:w16se="http://schemas.microsoft.com/office/word/2015/wordml/symex" xmlns:wpg="http://schemas.microsoft.com/office/word/2010/wordprocessingGroup" xmlns:wpi="http://schemas.microsoft.com/office/word/2010/wordprocessingInk" xmlns:wne="http://schemas.microsoft.com/office/word/2006/wordml" xmlns:wps="http://schemas.microsoft.com/office/word/2010/wordprocessingShape" mc:Ignorable="w14 w15 w16se w16cid w16 w16cex w16sdtdh wp14">
   <w:footnote w:type="separator" w:id="-1">
@@ -2215,6 +2273,36 @@
     </w:p>
   </w:footnote>
 </w:footnotes>
+</file>
+
+<file path=word/header1.xml><?xml version="1.0" encoding="utf-8"?>
+<w:hdr xmlns:wpc="http://schemas.microsoft.com/office/word/2010/wordprocessingCanvas" xmlns:cx="http://schemas.microsoft.com/office/drawing/2014/chartex" xmlns:cx1="http://schemas.microsoft.com/office/drawing/2015/9/8/chartex" xmlns:cx2="http://schemas.microsoft.com/office/drawing/2015/10/21/chartex" xmlns:cx3="http://schemas.microsoft.com/office/drawing/2016/5/9/chartex" xmlns:cx4="http://schemas.microsoft.com/office/drawing/2016/5/10/chartex" xmlns:cx5="http://schemas.microsoft.com/office/drawing/2016/5/11/chartex" xmlns:cx6="http://schemas.microsoft.com/office/drawing/2016/5/12/chartex" xmlns:cx7="http://schemas.microsoft.com/office/drawing/2016/5/13/chartex" xmlns:cx8="http://schemas.microsoft.com/office/drawing/2016/5/14/chartex" xmlns:mc="http://schemas.openxmlformats.org/markup-compatibility/2006" xmlns:aink="http://schemas.microsoft.com/office/drawing/2016/ink" xmlns:am3d="http://schemas.microsoft.com/office/drawing/2017/model3d" xmlns:o="urn:schemas-microsoft-com:office:office" xmlns:r="http://schemas.openxmlformats.org/officeDocument/2006/relationships" xmlns:m="http://schemas.openxmlformats.org/officeDocument/2006/math" xmlns:v="urn:schemas-microsoft-com:vml" xmlns:wp14="http://schemas.microsoft.com/office/word/2010/wordprocessingDrawing" xmlns:wp="http://schemas.openxmlformats.org/drawingml/2006/wordprocessingDrawing" xmlns:w10="urn:schemas-microsoft-com:office:word" xmlns:w="http://schemas.openxmlformats.org/wordprocessingml/2006/main" xmlns:w14="http://schemas.microsoft.com/office/word/2010/wordml" xmlns:w15="http://schemas.microsoft.com/office/word/2012/wordml" xmlns:w16cex="http://schemas.microsoft.com/office/word/2018/wordml/cex" xmlns:w16cid="http://schemas.microsoft.com/office/word/2016/wordml/cid" xmlns:w16="http://schemas.microsoft.com/office/word/2018/wordml" xmlns:w16sdtdh="http://schemas.microsoft.com/office/word/2020/wordml/sdtdatahash" xmlns:w16se="http://schemas.microsoft.com/office/word/2015/wordml/symex" xmlns:wpg="http://schemas.microsoft.com/office/word/2010/wordprocessingGroup" xmlns:wpi="http://schemas.microsoft.com/office/word/2010/wordprocessingInk" xmlns:wne="http://schemas.microsoft.com/office/word/2006/wordml" xmlns:wps="http://schemas.microsoft.com/office/word/2010/wordprocessingShape" mc:Ignorable="w14 w15 w16se w16cid w16 w16cex w16sdtdh wp14">
+  <w:p>
+    <w:pPr>
+      <w:pStyle w:val="Header"/>
+    </w:pPr>
+  </w:p>
+</w:hdr>
+</file>
+
+<file path=word/header2.xml><?xml version="1.0" encoding="utf-8"?>
+<w:hdr xmlns:wpc="http://schemas.microsoft.com/office/word/2010/wordprocessingCanvas" xmlns:cx="http://schemas.microsoft.com/office/drawing/2014/chartex" xmlns:cx1="http://schemas.microsoft.com/office/drawing/2015/9/8/chartex" xmlns:cx2="http://schemas.microsoft.com/office/drawing/2015/10/21/chartex" xmlns:cx3="http://schemas.microsoft.com/office/drawing/2016/5/9/chartex" xmlns:cx4="http://schemas.microsoft.com/office/drawing/2016/5/10/chartex" xmlns:cx5="http://schemas.microsoft.com/office/drawing/2016/5/11/chartex" xmlns:cx6="http://schemas.microsoft.com/office/drawing/2016/5/12/chartex" xmlns:cx7="http://schemas.microsoft.com/office/drawing/2016/5/13/chartex" xmlns:cx8="http://schemas.microsoft.com/office/drawing/2016/5/14/chartex" xmlns:mc="http://schemas.openxmlformats.org/markup-compatibility/2006" xmlns:aink="http://schemas.microsoft.com/office/drawing/2016/ink" xmlns:am3d="http://schemas.microsoft.com/office/drawing/2017/model3d" xmlns:o="urn:schemas-microsoft-com:office:office" xmlns:r="http://schemas.openxmlformats.org/officeDocument/2006/relationships" xmlns:m="http://schemas.openxmlformats.org/officeDocument/2006/math" xmlns:v="urn:schemas-microsoft-com:vml" xmlns:wp14="http://schemas.microsoft.com/office/word/2010/wordprocessingDrawing" xmlns:wp="http://schemas.openxmlformats.org/drawingml/2006/wordprocessingDrawing" xmlns:w10="urn:schemas-microsoft-com:office:word" xmlns:w="http://schemas.openxmlformats.org/wordprocessingml/2006/main" xmlns:w14="http://schemas.microsoft.com/office/word/2010/wordml" xmlns:w15="http://schemas.microsoft.com/office/word/2012/wordml" xmlns:w16cex="http://schemas.microsoft.com/office/word/2018/wordml/cex" xmlns:w16cid="http://schemas.microsoft.com/office/word/2016/wordml/cid" xmlns:w16="http://schemas.microsoft.com/office/word/2018/wordml" xmlns:w16sdtdh="http://schemas.microsoft.com/office/word/2020/wordml/sdtdatahash" xmlns:w16se="http://schemas.microsoft.com/office/word/2015/wordml/symex" xmlns:wpg="http://schemas.microsoft.com/office/word/2010/wordprocessingGroup" xmlns:wpi="http://schemas.microsoft.com/office/word/2010/wordprocessingInk" xmlns:wne="http://schemas.microsoft.com/office/word/2006/wordml" xmlns:wps="http://schemas.microsoft.com/office/word/2010/wordprocessingShape" mc:Ignorable="w14 w15 w16se w16cid w16 w16cex w16sdtdh wp14">
+  <w:p>
+    <w:pPr>
+      <w:pStyle w:val="Header"/>
+    </w:pPr>
+  </w:p>
+</w:hdr>
+</file>
+
+<file path=word/header3.xml><?xml version="1.0" encoding="utf-8"?>
+<w:hdr xmlns:wpc="http://schemas.microsoft.com/office/word/2010/wordprocessingCanvas" xmlns:cx="http://schemas.microsoft.com/office/drawing/2014/chartex" xmlns:cx1="http://schemas.microsoft.com/office/drawing/2015/9/8/chartex" xmlns:cx2="http://schemas.microsoft.com/office/drawing/2015/10/21/chartex" xmlns:cx3="http://schemas.microsoft.com/office/drawing/2016/5/9/chartex" xmlns:cx4="http://schemas.microsoft.com/office/drawing/2016/5/10/chartex" xmlns:cx5="http://schemas.microsoft.com/office/drawing/2016/5/11/chartex" xmlns:cx6="http://schemas.microsoft.com/office/drawing/2016/5/12/chartex" xmlns:cx7="http://schemas.microsoft.com/office/drawing/2016/5/13/chartex" xmlns:cx8="http://schemas.microsoft.com/office/drawing/2016/5/14/chartex" xmlns:mc="http://schemas.openxmlformats.org/markup-compatibility/2006" xmlns:aink="http://schemas.microsoft.com/office/drawing/2016/ink" xmlns:am3d="http://schemas.microsoft.com/office/drawing/2017/model3d" xmlns:o="urn:schemas-microsoft-com:office:office" xmlns:r="http://schemas.openxmlformats.org/officeDocument/2006/relationships" xmlns:m="http://schemas.openxmlformats.org/officeDocument/2006/math" xmlns:v="urn:schemas-microsoft-com:vml" xmlns:wp14="http://schemas.microsoft.com/office/word/2010/wordprocessingDrawing" xmlns:wp="http://schemas.openxmlformats.org/drawingml/2006/wordprocessingDrawing" xmlns:w10="urn:schemas-microsoft-com:office:word" xmlns:w="http://schemas.openxmlformats.org/wordprocessingml/2006/main" xmlns:w14="http://schemas.microsoft.com/office/word/2010/wordml" xmlns:w15="http://schemas.microsoft.com/office/word/2012/wordml" xmlns:w16cex="http://schemas.microsoft.com/office/word/2018/wordml/cex" xmlns:w16cid="http://schemas.microsoft.com/office/word/2016/wordml/cid" xmlns:w16="http://schemas.microsoft.com/office/word/2018/wordml" xmlns:w16sdtdh="http://schemas.microsoft.com/office/word/2020/wordml/sdtdatahash" xmlns:w16se="http://schemas.microsoft.com/office/word/2015/wordml/symex" xmlns:wpg="http://schemas.microsoft.com/office/word/2010/wordprocessingGroup" xmlns:wpi="http://schemas.microsoft.com/office/word/2010/wordprocessingInk" xmlns:wne="http://schemas.microsoft.com/office/word/2006/wordml" xmlns:wps="http://schemas.microsoft.com/office/word/2010/wordprocessingShape" mc:Ignorable="w14 w15 w16se w16cid w16 w16cex w16sdtdh wp14">
+  <w:p>
+    <w:pPr>
+      <w:pStyle w:val="Header"/>
+    </w:pPr>
+  </w:p>
+</w:hdr>
 </file>
 
 <file path=word/numbering.xml><?xml version="1.0" encoding="utf-8"?>

</xml_diff>